<commit_message>
Readded Current Report document
</commit_message>
<xml_diff>
--- a/exercises/1/ReportTemplate.docx
+++ b/exercises/1/ReportTemplate.docx
@@ -270,8 +270,77 @@
     </w:p>
     <w:p>
       <w:r>
-        <w:t>Write your traceability matrix here.</w:t>
-      </w:r>
+        <w:t>FUN-ARGS-NUMBER</w:t>
+      </w:r>
+      <w:r>
+        <w:t>:</w:t>
+      </w:r>
+      <w:r>
+        <w:tab/>
+      </w:r>
+    </w:p>
+    <w:p/>
+    <w:p>
+      <w:r>
+        <w:t>FUN-ARGS-INVALID</w:t>
+      </w:r>
+      <w:r>
+        <w:t>:</w:t>
+      </w:r>
+      <w:r>
+        <w:tab/>
+      </w:r>
+      <w:r>
+        <w:t>INVALID_NUMBER_OF_THREADS_LARGER_THAN_JAVA_MAXINT</w:t>
+      </w:r>
+      <w:r>
+        <w:t xml:space="preserve">, </w:t>
+      </w:r>
+      <w:r>
+        <w:t>MAXIMUM_INTEGER_FOR_NUM_THREADS</w:t>
+      </w:r>
+    </w:p>
+    <w:p/>
+    <w:p>
+      <w:r>
+        <w:t>FUN-DISPLAY-RESULTS</w:t>
+      </w:r>
+      <w:r>
+        <w:t>:</w:t>
+      </w:r>
+      <w:r>
+        <w:tab/>
+        <w:t xml:space="preserve">    </w:t>
+      </w:r>
+    </w:p>
+    <w:p/>
+    <w:p>
+      <w:r>
+        <w:t>FUN-DISPLAY-ITERATIONS</w:t>
+      </w:r>
+      <w:r>
+        <w:t>:</w:t>
+      </w:r>
+      <w:r>
+        <w:tab/>
+      </w:r>
+    </w:p>
+    <w:p/>
+    <w:p>
+      <w:r>
+        <w:t>FUN-SMALL-NUM</w:t>
+      </w:r>
+      <w:r>
+        <w:t>:</w:t>
+      </w:r>
+      <w:r>
+        <w:tab/>
+      </w:r>
+      <w:r>
+        <w:t>Test_Case_3, Test_Case_4</w:t>
+      </w:r>
+    </w:p>
+    <w:p>
       <w:r>
         <w:br w:type="page"/>
       </w:r>
@@ -302,20 +371,208 @@
       </w:r>
     </w:p>
     <w:p>
-      <w:pPr>
-        <w:rPr>
-          <w:b/>
-          <w:bCs/>
-        </w:rPr>
-      </w:pPr>
-      <w:r>
-        <w:t>Write your t</w:t>
-      </w:r>
-      <w:r>
-        <w:t>est cases</w:t>
-      </w:r>
-      <w:r>
-        <w:t xml:space="preserve"> here.</w:t>
+      <w:r>
+        <w:tab/>
+        <w:t>IDENTIFIER:</w:t>
+      </w:r>
+      <w:r>
+        <w:tab/>
+      </w:r>
+      <w:r>
+        <w:t>INVALID_NUMBER_OF_THREADS_LARGER_THAN_JAVA_MAXINT</w:t>
+      </w:r>
+    </w:p>
+    <w:p>
+      <w:r>
+        <w:tab/>
+        <w:t xml:space="preserve">TEST CASE: </w:t>
+      </w:r>
+      <w:r>
+        <w:t xml:space="preserve"> Entering an integer larger than the maximum integer allowed for Java in the number of threads, while other inputs are valid.</w:t>
+      </w:r>
+    </w:p>
+    <w:p>
+      <w:r>
+        <w:tab/>
+        <w:t>PRECONDITIONS:</w:t>
+      </w:r>
+      <w:r>
+        <w:t xml:space="preserve"> Running on a windows computer, in the command line with java version 1.8.0_221.</w:t>
+      </w:r>
+    </w:p>
+    <w:p>
+      <w:r>
+        <w:tab/>
+        <w:t>EXECUTION STEPS:</w:t>
+      </w:r>
+      <w:r>
+        <w:t xml:space="preserve"> Enter an integer larger than the maximum java integer for the number of threads along with valid inputs for the rest of the inputs.</w:t>
+      </w:r>
+    </w:p>
+    <w:p>
+      <w:r>
+        <w:tab/>
+        <w:t>POSTCONDITIONS:</w:t>
+      </w:r>
+      <w:r>
+        <w:t xml:space="preserve"> System should display the reason that it cannot run and shut down. No java exception or stack trace should be displayed to the user directly.</w:t>
+      </w:r>
+    </w:p>
+    <w:p/>
+    <w:p>
+      <w:r>
+        <w:t>IDENTIFIER:</w:t>
+      </w:r>
+      <w:r>
+        <w:tab/>
+      </w:r>
+      <w:r>
+        <w:t>MAXIMUM_INTEGER_FOR_NUM_THREADS</w:t>
+      </w:r>
+    </w:p>
+    <w:p>
+      <w:r>
+        <w:tab/>
+        <w:t xml:space="preserve">TEST CASE:  Entering an integer </w:t>
+      </w:r>
+      <w:r>
+        <w:t>that is the</w:t>
+      </w:r>
+      <w:r>
+        <w:t xml:space="preserve"> maximum integer allowed for Java in the number of threads, while other inputs are valid.</w:t>
+      </w:r>
+    </w:p>
+    <w:p>
+      <w:r>
+        <w:tab/>
+        <w:t>PRECONDITIONS: Running on a windows computer, in the command line with java version 1.8.0_221.</w:t>
+      </w:r>
+    </w:p>
+    <w:p>
+      <w:r>
+        <w:tab/>
+        <w:t xml:space="preserve">EXECUTION STEPS: Enter an integer </w:t>
+      </w:r>
+      <w:r>
+        <w:t>that is</w:t>
+      </w:r>
+      <w:r>
+        <w:t xml:space="preserve"> the maximum java integer for the number of threads along with valid inputs for the rest of the inputs.</w:t>
+      </w:r>
+    </w:p>
+    <w:p>
+      <w:r>
+        <w:tab/>
+        <w:t>POSTCONDITIONS: System should display the reason that it cannot run and shut down. No java exception or stack trace should be displayed to the user directly.</w:t>
+      </w:r>
+    </w:p>
+    <w:p/>
+    <w:p>
+      <w:r>
+        <w:t>IDENTIFIER:</w:t>
+      </w:r>
+      <w:r>
+        <w:tab/>
+      </w:r>
+      <w:r>
+        <w:t>SIGKILL_DURING_WARNING_FOR_LESS_THAN_100_NUM_OF_TIMES</w:t>
+      </w:r>
+    </w:p>
+    <w:p>
+      <w:r>
+        <w:tab/>
+        <w:t>TEST CASE:  Entering an integer that is the maximum integer allowed for Java in the number of threads, while other inputs are valid.</w:t>
+      </w:r>
+    </w:p>
+    <w:p>
+      <w:r>
+        <w:tab/>
+        <w:t>PRECONDITIONS: Running on a windows computer, in the command line with java version 1.8.0_221.</w:t>
+      </w:r>
+    </w:p>
+    <w:p>
+      <w:r>
+        <w:tab/>
+        <w:t>EXECUTION STEPS: Enter an integer that is the maximum java integer for the number of threads along with valid inputs for the rest of the inputs.</w:t>
+      </w:r>
+    </w:p>
+    <w:p>
+      <w:r>
+        <w:tab/>
+        <w:t>POSTCONDITIONS: System should display the reason that it cannot run and shut down. No java exception or stack trace should be displayed to the user directly.</w:t>
+      </w:r>
+    </w:p>
+    <w:p/>
+    <w:p>
+      <w:r>
+        <w:t>IDENTIFIER:</w:t>
+      </w:r>
+      <w:r>
+        <w:tab/>
+        <w:t>SIGKILL_DURING_WARNING_FOR_LESS_THAN_100_NUM_OF_TIMES</w:t>
+      </w:r>
+    </w:p>
+    <w:p>
+      <w:r>
+        <w:lastRenderedPageBreak/>
+        <w:tab/>
+        <w:t>TEST CASE:  Entering an integer that is the maximum integer allowed for Java in the number of threads, while other inputs are valid.</w:t>
+      </w:r>
+    </w:p>
+    <w:p>
+      <w:r>
+        <w:tab/>
+        <w:t>PRECONDITIONS: Running on a windows computer, in the command line with java version 1.8.0_221.</w:t>
+      </w:r>
+    </w:p>
+    <w:p>
+      <w:r>
+        <w:tab/>
+        <w:t>EXECUTION STEPS: Enter an integer that is the maximum java integer for the number of threads along with valid inputs for the rest of the inputs.</w:t>
+      </w:r>
+    </w:p>
+    <w:p>
+      <w:r>
+        <w:tab/>
+        <w:t>POSTCONDITIONS: System should display the reason that it cannot run and shut down. No java exception or stack trace should be displayed to the user directly.</w:t>
+      </w:r>
+    </w:p>
+    <w:p/>
+    <w:p>
+      <w:r>
+        <w:t>IDENTIFIER:</w:t>
+      </w:r>
+      <w:r>
+        <w:tab/>
+      </w:r>
+      <w:r>
+        <w:t>SPACE_IN_INPUT_DURING_WARNING</w:t>
+      </w:r>
+      <w:bookmarkStart w:id="0" w:name="_GoBack"/>
+      <w:bookmarkEnd w:id="0"/>
+    </w:p>
+    <w:p>
+      <w:r>
+        <w:tab/>
+        <w:t>TEST CASE:  Entering an integer that is the maximum integer allowed for Java in the number of threads, while other inputs are valid.</w:t>
+      </w:r>
+    </w:p>
+    <w:p>
+      <w:r>
+        <w:tab/>
+        <w:t>PRECONDITIONS: Running on a windows computer, in the command line with java version 1.8.0_221.</w:t>
+      </w:r>
+    </w:p>
+    <w:p>
+      <w:r>
+        <w:tab/>
+        <w:t>EXECUTION STEPS: Enter an integer that is the maximum java integer for the number of threads along with valid inputs for the rest of the inputs.</w:t>
+      </w:r>
+    </w:p>
+    <w:p>
+      <w:r>
+        <w:tab/>
+        <w:t>POSTCONDITIONS: System should display the reason that it cannot run and shut down. No java exception or stack trace should be displayed to the user directly.</w:t>
       </w:r>
     </w:p>
     <w:p>
@@ -352,6 +609,31 @@
       </w:r>
     </w:p>
     <w:p>
+      <w:r>
+        <w:t>IDENTIFIER:</w:t>
+      </w:r>
+    </w:p>
+    <w:p>
+      <w:r>
+        <w:t>SUMMARY:</w:t>
+      </w:r>
+    </w:p>
+    <w:p>
+      <w:r>
+        <w:t>DESCRIPTION:</w:t>
+      </w:r>
+    </w:p>
+    <w:p>
+      <w:r>
+        <w:t>REPRODUCTION STEPS:</w:t>
+      </w:r>
+    </w:p>
+    <w:p>
+      <w:r>
+        <w:t>EXPECTED BEHAVIOR:</w:t>
+      </w:r>
+    </w:p>
+    <w:p>
       <w:pPr>
         <w:rPr>
           <w:b/>
@@ -359,15 +641,7 @@
         </w:rPr>
       </w:pPr>
       <w:r>
-        <w:t xml:space="preserve">Write your </w:t>
-      </w:r>
-      <w:r>
-        <w:t>defects</w:t>
-      </w:r>
-      <w:bookmarkStart w:id="0" w:name="_GoBack"/>
-      <w:bookmarkEnd w:id="0"/>
-      <w:r>
-        <w:t xml:space="preserve"> here.</w:t>
+        <w:t>OBSERVED BEHAVIOR:</w:t>
       </w:r>
     </w:p>
     <w:sectPr>

</xml_diff>

<commit_message>
Found a new defect (5 total)
</commit_message>
<xml_diff>
--- a/exercises/1/ReportTemplate.docx
+++ b/exercises/1/ReportTemplate.docx
@@ -123,6 +123,7 @@
         </w:rPr>
         <w:t xml:space="preserve">CS </w:t>
       </w:r>
+      <w:proofErr w:type="gramStart"/>
       <w:r>
         <w:rPr>
           <w:b/>
@@ -145,7 +146,16 @@
           <w:color w:val="000000" w:themeColor="text1"/>
           <w:sz w:val="44"/>
         </w:rPr>
-        <w:t>Software Quality Assurance</w:t>
+        <w:t>Software</w:t>
+      </w:r>
+      <w:proofErr w:type="gramEnd"/>
+      <w:r>
+        <w:rPr>
+          <w:b/>
+          <w:color w:val="000000" w:themeColor="text1"/>
+          <w:sz w:val="44"/>
+        </w:rPr>
+        <w:t xml:space="preserve"> Quality Assurance</w:t>
       </w:r>
     </w:p>
     <w:p>
@@ -218,6 +228,14 @@
           <w:sz w:val="36"/>
         </w:rPr>
         <w:t>Member 1 Name:</w:t>
+      </w:r>
+      <w:r>
+        <w:rPr>
+          <w:color w:val="000000" w:themeColor="text1"/>
+          <w:sz w:val="36"/>
+        </w:rPr>
+        <w:tab/>
+        <w:t>Tyler Lendon</w:t>
       </w:r>
     </w:p>
     <w:p>
@@ -270,77 +288,69 @@
     </w:p>
     <w:p>
       <w:r>
-        <w:t>FUN-ARGS-NUMBER</w:t>
+        <w:t>FUN-ARGS-NUMBER:</w:t>
+      </w:r>
+      <w:r>
+        <w:tab/>
+      </w:r>
+    </w:p>
+    <w:p/>
+    <w:p>
+      <w:r>
+        <w:t>FUN-ARGS-INVALID:</w:t>
+      </w:r>
+      <w:r>
+        <w:tab/>
+      </w:r>
+      <w:r>
+        <w:t>INVALID_NUMBER_OF_THREADS_LARGER_THAN_JAVA_MAXINT, MAXIMUM_INTEGER_FOR_NUM_THREADS</w:t>
+      </w:r>
+    </w:p>
+    <w:p/>
+    <w:p>
+      <w:r>
+        <w:t>FUN-DISPLAY-RESULTS</w:t>
       </w:r>
       <w:r>
         <w:t>:</w:t>
       </w:r>
       <w:r>
         <w:tab/>
+        <w:t xml:space="preserve">    </w:t>
       </w:r>
     </w:p>
     <w:p/>
     <w:p>
       <w:r>
-        <w:t>FUN-ARGS-INVALID</w:t>
-      </w:r>
-      <w:r>
-        <w:t>:</w:t>
-      </w:r>
-      <w:r>
-        <w:tab/>
-      </w:r>
-      <w:r>
-        <w:t>INVALID_NUMBER_OF_THREADS_LARGER_THAN_JAVA_MAXINT</w:t>
+        <w:t>FUN-DISPLAY-ITERATIONS:</w:t>
+      </w:r>
+      <w:r>
+        <w:tab/>
+      </w:r>
+      <w:r>
+        <w:t>VALID_INPUTS</w:t>
+      </w:r>
+    </w:p>
+    <w:p/>
+    <w:p>
+      <w:r>
+        <w:t>FUN-SMALL-NUM:</w:t>
+      </w:r>
+      <w:r>
+        <w:tab/>
+      </w:r>
+      <w:r>
+        <w:t>SIGKILL_DURING_WARNING_FOR_LESS_THAN_100_NUM_OF_TIMES</w:t>
       </w:r>
       <w:r>
         <w:t xml:space="preserve">, </w:t>
       </w:r>
       <w:r>
-        <w:t>MAXIMUM_INTEGER_FOR_NUM_THREADS</w:t>
-      </w:r>
-    </w:p>
-    <w:p/>
-    <w:p>
-      <w:r>
-        <w:t>FUN-DISPLAY-RESULTS</w:t>
-      </w:r>
-      <w:r>
-        <w:t>:</w:t>
-      </w:r>
-      <w:r>
-        <w:tab/>
-        <w:t xml:space="preserve">    </w:t>
-      </w:r>
-    </w:p>
-    <w:p/>
-    <w:p>
-      <w:r>
-        <w:t>FUN-DISPLAY-ITERATIONS</w:t>
-      </w:r>
-      <w:r>
-        <w:t>:</w:t>
-      </w:r>
-      <w:r>
-        <w:tab/>
-      </w:r>
-    </w:p>
-    <w:p/>
-    <w:p>
-      <w:r>
-        <w:t>FUN-SMALL-NUM</w:t>
-      </w:r>
-      <w:r>
-        <w:t>:</w:t>
-      </w:r>
-      <w:r>
-        <w:tab/>
-      </w:r>
-      <w:r>
-        <w:t>Test_Case_3, Test_Case_4</w:t>
-      </w:r>
-    </w:p>
-    <w:p>
+        <w:t>SPACE_IN_INPUT_DURING_WARNING</w:t>
+      </w:r>
+      <w:r>
+        <w:t xml:space="preserve"> </w:t>
+      </w:r>
       <w:r>
         <w:br w:type="page"/>
       </w:r>
@@ -388,7 +398,15 @@
         <w:t xml:space="preserve">TEST CASE: </w:t>
       </w:r>
       <w:r>
-        <w:t xml:space="preserve"> Entering an integer larger than the maximum integer allowed for Java in the number of threads, while other inputs are valid.</w:t>
+        <w:t xml:space="preserve"> Entering an integer larger than the </w:t>
+      </w:r>
+      <w:proofErr w:type="gramStart"/>
+      <w:r>
+        <w:t>maximum</w:t>
+      </w:r>
+      <w:proofErr w:type="gramEnd"/>
+      <w:r>
+        <w:t xml:space="preserve"> integer allowed for Java in the number of threads, while other inputs are valid.</w:t>
       </w:r>
     </w:p>
     <w:p>
@@ -406,7 +424,15 @@
         <w:t>EXECUTION STEPS:</w:t>
       </w:r>
       <w:r>
-        <w:t xml:space="preserve"> Enter an integer larger than the maximum java integer for the number of threads along with valid inputs for the rest of the inputs.</w:t>
+        <w:t xml:space="preserve"> Enter an integer larger than the </w:t>
+      </w:r>
+      <w:proofErr w:type="gramStart"/>
+      <w:r>
+        <w:t>maximum</w:t>
+      </w:r>
+      <w:proofErr w:type="gramEnd"/>
+      <w:r>
+        <w:t xml:space="preserve"> java integer for the number of threads along with valid inputs for the rest of the inputs.</w:t>
       </w:r>
     </w:p>
     <w:p>
@@ -425,21 +451,21 @@
       </w:r>
       <w:r>
         <w:tab/>
-      </w:r>
-      <w:r>
         <w:t>MAXIMUM_INTEGER_FOR_NUM_THREADS</w:t>
       </w:r>
     </w:p>
     <w:p>
       <w:r>
         <w:tab/>
-        <w:t xml:space="preserve">TEST CASE:  Entering an integer </w:t>
-      </w:r>
-      <w:r>
-        <w:t>that is the</w:t>
-      </w:r>
-      <w:r>
-        <w:t xml:space="preserve"> maximum integer allowed for Java in the number of threads, while other inputs are valid.</w:t>
+        <w:t xml:space="preserve">TEST CASE:  Entering an integer that is the </w:t>
+      </w:r>
+      <w:proofErr w:type="gramStart"/>
+      <w:r>
+        <w:t>maximum</w:t>
+      </w:r>
+      <w:proofErr w:type="gramEnd"/>
+      <w:r>
+        <w:t xml:space="preserve"> integer allowed for Java in the number of threads, while other inputs are valid.</w:t>
       </w:r>
     </w:p>
     <w:p>
@@ -451,13 +477,15 @@
     <w:p>
       <w:r>
         <w:tab/>
-        <w:t xml:space="preserve">EXECUTION STEPS: Enter an integer </w:t>
-      </w:r>
-      <w:r>
-        <w:t>that is</w:t>
-      </w:r>
-      <w:r>
-        <w:t xml:space="preserve"> the maximum java integer for the number of threads along with valid inputs for the rest of the inputs.</w:t>
+        <w:t xml:space="preserve">EXECUTION STEPS: Enter an integer that is the </w:t>
+      </w:r>
+      <w:proofErr w:type="gramStart"/>
+      <w:r>
+        <w:t>maximum</w:t>
+      </w:r>
+      <w:proofErr w:type="gramEnd"/>
+      <w:r>
+        <w:t xml:space="preserve"> java integer for the number of threads along with valid inputs for the rest of the inputs.</w:t>
       </w:r>
     </w:p>
     <w:p>
@@ -473,15 +501,21 @@
       </w:r>
       <w:r>
         <w:tab/>
-      </w:r>
-      <w:r>
         <w:t>SIGKILL_DURING_WARNING_FOR_LESS_THAN_100_NUM_OF_TIMES</w:t>
       </w:r>
     </w:p>
     <w:p>
       <w:r>
         <w:tab/>
-        <w:t>TEST CASE:  Entering an integer that is the maximum integer allowed for Java in the number of threads, while other inputs are valid.</w:t>
+        <w:t xml:space="preserve">TEST CASE:  Entering an integer that is the </w:t>
+      </w:r>
+      <w:proofErr w:type="gramStart"/>
+      <w:r>
+        <w:t>maximum</w:t>
+      </w:r>
+      <w:proofErr w:type="gramEnd"/>
+      <w:r>
+        <w:t xml:space="preserve"> integer allowed for Java in the number of threads, while other inputs are valid.</w:t>
       </w:r>
     </w:p>
     <w:p>
@@ -493,7 +527,15 @@
     <w:p>
       <w:r>
         <w:tab/>
-        <w:t>EXECUTION STEPS: Enter an integer that is the maximum java integer for the number of threads along with valid inputs for the rest of the inputs.</w:t>
+        <w:t xml:space="preserve">EXECUTION STEPS: Enter an integer that is the </w:t>
+      </w:r>
+      <w:proofErr w:type="gramStart"/>
+      <w:r>
+        <w:t>maximum</w:t>
+      </w:r>
+      <w:proofErr w:type="gramEnd"/>
+      <w:r>
+        <w:t xml:space="preserve"> java integer for the number of threads along with valid inputs for the rest of the inputs.</w:t>
       </w:r>
     </w:p>
     <w:p>
@@ -516,7 +558,15 @@
       <w:r>
         <w:lastRenderedPageBreak/>
         <w:tab/>
-        <w:t>TEST CASE:  Entering an integer that is the maximum integer allowed for Java in the number of threads, while other inputs are valid.</w:t>
+        <w:t xml:space="preserve">TEST CASE:  Entering an integer that is the </w:t>
+      </w:r>
+      <w:proofErr w:type="gramStart"/>
+      <w:r>
+        <w:t>maximum</w:t>
+      </w:r>
+      <w:proofErr w:type="gramEnd"/>
+      <w:r>
+        <w:t xml:space="preserve"> integer allowed for Java in the number of threads, while other inputs are valid.</w:t>
       </w:r>
     </w:p>
     <w:p>
@@ -528,7 +578,15 @@
     <w:p>
       <w:r>
         <w:tab/>
-        <w:t>EXECUTION STEPS: Enter an integer that is the maximum java integer for the number of threads along with valid inputs for the rest of the inputs.</w:t>
+        <w:t xml:space="preserve">EXECUTION STEPS: Enter an integer that is the </w:t>
+      </w:r>
+      <w:proofErr w:type="gramStart"/>
+      <w:r>
+        <w:t>maximum</w:t>
+      </w:r>
+      <w:proofErr w:type="gramEnd"/>
+      <w:r>
+        <w:t xml:space="preserve"> java integer for the number of threads along with valid inputs for the rest of the inputs.</w:t>
       </w:r>
     </w:p>
     <w:p>
@@ -544,39 +602,156 @@
       </w:r>
       <w:r>
         <w:tab/>
-      </w:r>
-      <w:r>
         <w:t>SPACE_IN_INPUT_DURING_WARNING</w:t>
+      </w:r>
+    </w:p>
+    <w:p>
+      <w:r>
+        <w:tab/>
+        <w:t xml:space="preserve">TEST CASE:  Entering an integer that is the </w:t>
+      </w:r>
+      <w:proofErr w:type="gramStart"/>
+      <w:r>
+        <w:t>maximum</w:t>
+      </w:r>
+      <w:proofErr w:type="gramEnd"/>
+      <w:r>
+        <w:t xml:space="preserve"> integer allowed for Java in the number of threads, while other inputs are valid.</w:t>
+      </w:r>
+    </w:p>
+    <w:p>
+      <w:r>
+        <w:tab/>
+        <w:t>PRECONDITIONS: Running on a windows computer, in the command line with java version 1.8.0_221.</w:t>
+      </w:r>
+    </w:p>
+    <w:p>
+      <w:r>
+        <w:tab/>
+        <w:t xml:space="preserve">EXECUTION STEPS: Enter an integer that is the </w:t>
+      </w:r>
+      <w:proofErr w:type="gramStart"/>
+      <w:r>
+        <w:t>maximum</w:t>
+      </w:r>
+      <w:proofErr w:type="gramEnd"/>
+      <w:r>
+        <w:t xml:space="preserve"> java integer for the number of threads along with valid inputs for the rest of the inputs.</w:t>
+      </w:r>
+    </w:p>
+    <w:p>
+      <w:r>
+        <w:tab/>
+        <w:t>POSTCONDITIONS: System should display the reason that it cannot run and shut down. No java exception or stack trace should be displayed to the user directly.</w:t>
+      </w:r>
+    </w:p>
+    <w:p/>
+    <w:p>
+      <w:r>
+        <w:t>IDENTIFIER:</w:t>
+      </w:r>
+      <w:r>
+        <w:tab/>
+      </w:r>
+      <w:r>
+        <w:t>VALID_INPUTS</w:t>
+      </w:r>
+    </w:p>
+    <w:p>
+      <w:r>
+        <w:tab/>
+        <w:t xml:space="preserve">TEST CASE:  </w:t>
+      </w:r>
+      <w:r>
+        <w:t>Entering Valid inputs should produce the correct number of iterations, and the number of iterations for each thread should not be off by more than one if it is not a multiple of the number of threads. Additionally, the results should be grammatically correct.</w:t>
+      </w:r>
+    </w:p>
+    <w:p>
+      <w:r>
+        <w:tab/>
+        <w:t>PRECONDITIONS: Running on a windows computer, in the command line with java version 1.8.0_221.</w:t>
+      </w:r>
+    </w:p>
+    <w:p>
+      <w:r>
+        <w:tab/>
+        <w:t xml:space="preserve">EXECUTION STEPS: </w:t>
+      </w:r>
+      <w:r>
+        <w:t>Enter “Goat” “Car” 200 5 as input for the program.</w:t>
+      </w:r>
+    </w:p>
+    <w:p>
+      <w:r>
+        <w:tab/>
+        <w:t xml:space="preserve">POSTCONDITIONS: </w:t>
+      </w:r>
+      <w:r>
+        <w:t>System should display:</w:t>
+      </w:r>
+    </w:p>
+    <w:p>
+      <w:pPr>
+        <w:ind w:left="1440" w:firstLine="720"/>
+      </w:pPr>
+      <w:r>
+        <w:t>Thread 0: 40 iterations.</w:t>
+      </w:r>
+    </w:p>
+    <w:p>
+      <w:pPr>
+        <w:ind w:left="1440" w:firstLine="720"/>
+      </w:pPr>
+      <w:r>
+        <w:t>Thread 1: 40 iterations.</w:t>
+      </w:r>
+    </w:p>
+    <w:p>
+      <w:pPr>
+        <w:ind w:left="1440" w:firstLine="720"/>
+      </w:pPr>
+      <w:r>
+        <w:t>Thread 2: 40 iterations.</w:t>
+      </w:r>
+    </w:p>
+    <w:p>
+      <w:pPr>
+        <w:ind w:left="1440" w:firstLine="720"/>
+      </w:pPr>
+      <w:r>
+        <w:t>Thread 3: 40 iterations.</w:t>
+      </w:r>
+    </w:p>
+    <w:p>
+      <w:pPr>
+        <w:ind w:left="1440" w:firstLine="720"/>
+      </w:pPr>
+      <w:r>
+        <w:t>Thread 4: 40 iterations.</w:t>
+      </w:r>
+    </w:p>
+    <w:p>
+      <w:pPr>
+        <w:ind w:left="1440" w:firstLine="720"/>
+      </w:pPr>
+      <w:r>
+        <w:t>Calculating</w:t>
+      </w:r>
+      <w:r>
+        <w:t>…</w:t>
+      </w:r>
+      <w:r>
+        <w:tab/>
       </w:r>
       <w:bookmarkStart w:id="0" w:name="_GoBack"/>
       <w:bookmarkEnd w:id="0"/>
-    </w:p>
-    <w:p>
-      <w:r>
-        <w:tab/>
-        <w:t>TEST CASE:  Entering an integer that is the maximum integer allowed for Java in the number of threads, while other inputs are valid.</w:t>
-      </w:r>
-    </w:p>
-    <w:p>
-      <w:r>
-        <w:tab/>
-        <w:t>PRECONDITIONS: Running on a windows computer, in the command line with java version 1.8.0_221.</w:t>
-      </w:r>
-    </w:p>
-    <w:p>
-      <w:r>
-        <w:tab/>
-        <w:t>EXECUTION STEPS: Enter an integer that is the maximum java integer for the number of threads along with valid inputs for the rest of the inputs.</w:t>
-      </w:r>
-    </w:p>
-    <w:p>
-      <w:r>
-        <w:tab/>
-        <w:t>POSTCONDITIONS: System should display the reason that it cannot run and shut down. No java exception or stack trace should be displayed to the user directly.</w:t>
-      </w:r>
-    </w:p>
-    <w:p>
-      <w:r>
+      <w:r>
+        <w:tab/>
+      </w:r>
+    </w:p>
+    <w:p>
+      <w:r>
+        <w:lastRenderedPageBreak/>
         <w:br w:type="page"/>
       </w:r>
     </w:p>

</xml_diff>